<commit_message>
Ajout Sommaire - CU
</commit_message>
<xml_diff>
--- a/ALIMENTATION/Les CUs.docx
+++ b/ALIMENTATION/Les CUs.docx
@@ -1,11 +1,12 @@
 
 <file path=word/document.xml><?xml version="1.0" encoding="utf-8"?>
-<w:document xmlns:mo="http://schemas.microsoft.com/office/mac/office/2008/main" xmlns:ve="http://schemas.openxmlformats.org/markup-compatibility/2006" xmlns:mv="urn:schemas-microsoft-com:mac:vml" xmlns:o="urn:schemas-microsoft-com:office:office" xmlns:r="http://schemas.openxmlformats.org/officeDocument/2006/relationships" xmlns:m="http://schemas.openxmlformats.org/officeDocument/2006/math" xmlns:v="urn:schemas-microsoft-com:vml" xmlns:wp="http://schemas.openxmlformats.org/drawingml/2006/wordprocessingDrawing" xmlns:w10="urn:schemas-microsoft-com:office:word" xmlns:w="http://schemas.openxmlformats.org/wordprocessingml/2006/main" xmlns:wne="http://schemas.microsoft.com/office/word/2006/wordml">
+<w:document xmlns:wpc="http://schemas.microsoft.com/office/word/2010/wordprocessingCanvas" xmlns:mc="http://schemas.openxmlformats.org/markup-compatibility/2006" xmlns:o="urn:schemas-microsoft-com:office:office" xmlns:r="http://schemas.openxmlformats.org/officeDocument/2006/relationships" xmlns:m="http://schemas.openxmlformats.org/officeDocument/2006/math" xmlns:v="urn:schemas-microsoft-com:vml" xmlns:wp14="http://schemas.microsoft.com/office/word/2010/wordprocessingDrawing" xmlns:wp="http://schemas.openxmlformats.org/drawingml/2006/wordprocessingDrawing" xmlns:w10="urn:schemas-microsoft-com:office:word" xmlns:w="http://schemas.openxmlformats.org/wordprocessingml/2006/main" xmlns:w14="http://schemas.microsoft.com/office/word/2010/wordml" xmlns:wpg="http://schemas.microsoft.com/office/word/2010/wordprocessingGroup" xmlns:wpi="http://schemas.microsoft.com/office/word/2010/wordprocessingInk" xmlns:wne="http://schemas.microsoft.com/office/word/2006/wordml" xmlns:wps="http://schemas.microsoft.com/office/word/2010/wordprocessingShape" mc:Ignorable="w14 wp14">
   <w:body>
     <w:p>
       <w:pPr>
         <w:pStyle w:val="Titre1"/>
       </w:pPr>
+      <w:bookmarkStart w:id="0" w:name="_Toc278796862"/>
       <w:r>
         <w:t xml:space="preserve">Les </w:t>
       </w:r>
@@ -13,24 +14,759 @@
       <w:r>
         <w:t>CUs</w:t>
       </w:r>
+      <w:bookmarkEnd w:id="0"/>
       <w:proofErr w:type="spellEnd"/>
     </w:p>
     <w:p/>
+    <w:sdt>
+      <w:sdtPr>
+        <w:id w:val="614714041"/>
+        <w:docPartObj>
+          <w:docPartGallery w:val="Table of Contents"/>
+          <w:docPartUnique/>
+        </w:docPartObj>
+      </w:sdtPr>
+      <w:sdtEndPr>
+        <w:rPr>
+          <w:rFonts w:asciiTheme="minorHAnsi" w:eastAsiaTheme="minorHAnsi" w:hAnsiTheme="minorHAnsi" w:cstheme="minorBidi"/>
+          <w:color w:val="auto"/>
+          <w:sz w:val="24"/>
+          <w:szCs w:val="24"/>
+          <w:lang w:eastAsia="en-US"/>
+        </w:rPr>
+      </w:sdtEndPr>
+      <w:sdtContent>
+        <w:p>
+          <w:pPr>
+            <w:pStyle w:val="En-ttedetabledesmatires"/>
+          </w:pPr>
+          <w:r>
+            <w:t>Contenu</w:t>
+          </w:r>
+        </w:p>
+        <w:p>
+          <w:pPr>
+            <w:pStyle w:val="TM1"/>
+            <w:tabs>
+              <w:tab w:val="right" w:leader="dot" w:pos="9056"/>
+            </w:tabs>
+            <w:rPr>
+              <w:noProof/>
+            </w:rPr>
+          </w:pPr>
+          <w:r>
+            <w:fldChar w:fldCharType="begin"/>
+          </w:r>
+          <w:r>
+            <w:instrText xml:space="preserve"> TOC \o "1-3" \h \z \u </w:instrText>
+          </w:r>
+          <w:r>
+            <w:fldChar w:fldCharType="separate"/>
+          </w:r>
+          <w:hyperlink w:anchor="_Toc278796862" w:history="1">
+            <w:r>
+              <w:rPr>
+                <w:rStyle w:val="Lienhypertexte"/>
+                <w:noProof/>
+              </w:rPr>
+              <w:t>Les CUs</w:t>
+            </w:r>
+            <w:r>
+              <w:rPr>
+                <w:noProof/>
+                <w:webHidden/>
+              </w:rPr>
+              <w:tab/>
+            </w:r>
+            <w:r>
+              <w:rPr>
+                <w:noProof/>
+                <w:webHidden/>
+              </w:rPr>
+              <w:fldChar w:fldCharType="begin"/>
+            </w:r>
+            <w:r>
+              <w:rPr>
+                <w:noProof/>
+                <w:webHidden/>
+              </w:rPr>
+              <w:instrText xml:space="preserve"> PAGEREF _Toc278796862 \h </w:instrText>
+            </w:r>
+            <w:r>
+              <w:rPr>
+                <w:noProof/>
+                <w:webHidden/>
+              </w:rPr>
+            </w:r>
+            <w:r>
+              <w:rPr>
+                <w:noProof/>
+                <w:webHidden/>
+              </w:rPr>
+              <w:fldChar w:fldCharType="separate"/>
+            </w:r>
+            <w:r>
+              <w:rPr>
+                <w:noProof/>
+                <w:webHidden/>
+              </w:rPr>
+              <w:t>1</w:t>
+            </w:r>
+            <w:r>
+              <w:rPr>
+                <w:noProof/>
+                <w:webHidden/>
+              </w:rPr>
+              <w:fldChar w:fldCharType="end"/>
+            </w:r>
+          </w:hyperlink>
+        </w:p>
+        <w:p>
+          <w:pPr>
+            <w:pStyle w:val="TM1"/>
+            <w:tabs>
+              <w:tab w:val="right" w:leader="dot" w:pos="9056"/>
+            </w:tabs>
+            <w:rPr>
+              <w:noProof/>
+            </w:rPr>
+          </w:pPr>
+          <w:hyperlink w:anchor="_Toc278796863" w:history="1">
+            <w:r>
+              <w:rPr>
+                <w:rStyle w:val="Lienhypertexte"/>
+                <w:noProof/>
+              </w:rPr>
+              <w:t>Avec un batch</w:t>
+            </w:r>
+            <w:r>
+              <w:rPr>
+                <w:noProof/>
+                <w:webHidden/>
+              </w:rPr>
+              <w:tab/>
+            </w:r>
+            <w:r>
+              <w:rPr>
+                <w:noProof/>
+                <w:webHidden/>
+              </w:rPr>
+              <w:fldChar w:fldCharType="begin"/>
+            </w:r>
+            <w:r>
+              <w:rPr>
+                <w:noProof/>
+                <w:webHidden/>
+              </w:rPr>
+              <w:instrText xml:space="preserve"> PAGEREF _Toc278796863 \h </w:instrText>
+            </w:r>
+            <w:r>
+              <w:rPr>
+                <w:noProof/>
+                <w:webHidden/>
+              </w:rPr>
+            </w:r>
+            <w:r>
+              <w:rPr>
+                <w:noProof/>
+                <w:webHidden/>
+              </w:rPr>
+              <w:fldChar w:fldCharType="separate"/>
+            </w:r>
+            <w:r>
+              <w:rPr>
+                <w:noProof/>
+                <w:webHidden/>
+              </w:rPr>
+              <w:t>1</w:t>
+            </w:r>
+            <w:r>
+              <w:rPr>
+                <w:noProof/>
+                <w:webHidden/>
+              </w:rPr>
+              <w:fldChar w:fldCharType="end"/>
+            </w:r>
+          </w:hyperlink>
+        </w:p>
+        <w:p>
+          <w:pPr>
+            <w:pStyle w:val="TM2"/>
+            <w:tabs>
+              <w:tab w:val="right" w:leader="dot" w:pos="9056"/>
+            </w:tabs>
+            <w:rPr>
+              <w:noProof/>
+            </w:rPr>
+          </w:pPr>
+          <w:hyperlink w:anchor="_Toc278796864" w:history="1">
+            <w:r>
+              <w:rPr>
+                <w:rStyle w:val="Lienhypertexte"/>
+                <w:noProof/>
+              </w:rPr>
+              <w:t>L’alimentation annuelle</w:t>
+            </w:r>
+            <w:r>
+              <w:rPr>
+                <w:noProof/>
+                <w:webHidden/>
+              </w:rPr>
+              <w:tab/>
+            </w:r>
+            <w:r>
+              <w:rPr>
+                <w:noProof/>
+                <w:webHidden/>
+              </w:rPr>
+              <w:fldChar w:fldCharType="begin"/>
+            </w:r>
+            <w:r>
+              <w:rPr>
+                <w:noProof/>
+                <w:webHidden/>
+              </w:rPr>
+              <w:instrText xml:space="preserve"> PAGEREF _Toc278796864 \h </w:instrText>
+            </w:r>
+            <w:r>
+              <w:rPr>
+                <w:noProof/>
+                <w:webHidden/>
+              </w:rPr>
+            </w:r>
+            <w:r>
+              <w:rPr>
+                <w:noProof/>
+                <w:webHidden/>
+              </w:rPr>
+              <w:fldChar w:fldCharType="separate"/>
+            </w:r>
+            <w:r>
+              <w:rPr>
+                <w:noProof/>
+                <w:webHidden/>
+              </w:rPr>
+              <w:t>1</w:t>
+            </w:r>
+            <w:r>
+              <w:rPr>
+                <w:noProof/>
+                <w:webHidden/>
+              </w:rPr>
+              <w:fldChar w:fldCharType="end"/>
+            </w:r>
+          </w:hyperlink>
+        </w:p>
+        <w:p>
+          <w:pPr>
+            <w:pStyle w:val="TM2"/>
+            <w:tabs>
+              <w:tab w:val="right" w:leader="dot" w:pos="9056"/>
+            </w:tabs>
+            <w:rPr>
+              <w:noProof/>
+            </w:rPr>
+          </w:pPr>
+          <w:hyperlink w:anchor="_Toc278796865" w:history="1">
+            <w:r>
+              <w:rPr>
+                <w:rStyle w:val="Lienhypertexte"/>
+                <w:noProof/>
+              </w:rPr>
+              <w:t>L’alimentation mensuelle</w:t>
+            </w:r>
+            <w:r>
+              <w:rPr>
+                <w:noProof/>
+                <w:webHidden/>
+              </w:rPr>
+              <w:tab/>
+            </w:r>
+            <w:r>
+              <w:rPr>
+                <w:noProof/>
+                <w:webHidden/>
+              </w:rPr>
+              <w:fldChar w:fldCharType="begin"/>
+            </w:r>
+            <w:r>
+              <w:rPr>
+                <w:noProof/>
+                <w:webHidden/>
+              </w:rPr>
+              <w:instrText xml:space="preserve"> PAGEREF _Toc278796865 \h </w:instrText>
+            </w:r>
+            <w:r>
+              <w:rPr>
+                <w:noProof/>
+                <w:webHidden/>
+              </w:rPr>
+            </w:r>
+            <w:r>
+              <w:rPr>
+                <w:noProof/>
+                <w:webHidden/>
+              </w:rPr>
+              <w:fldChar w:fldCharType="separate"/>
+            </w:r>
+            <w:r>
+              <w:rPr>
+                <w:noProof/>
+                <w:webHidden/>
+              </w:rPr>
+              <w:t>2</w:t>
+            </w:r>
+            <w:r>
+              <w:rPr>
+                <w:noProof/>
+                <w:webHidden/>
+              </w:rPr>
+              <w:fldChar w:fldCharType="end"/>
+            </w:r>
+          </w:hyperlink>
+        </w:p>
+        <w:p>
+          <w:pPr>
+            <w:pStyle w:val="TM1"/>
+            <w:tabs>
+              <w:tab w:val="right" w:leader="dot" w:pos="9056"/>
+            </w:tabs>
+            <w:rPr>
+              <w:noProof/>
+            </w:rPr>
+          </w:pPr>
+          <w:hyperlink w:anchor="_Toc278796866" w:history="1">
+            <w:r>
+              <w:rPr>
+                <w:rStyle w:val="Lienhypertexte"/>
+                <w:noProof/>
+              </w:rPr>
+              <w:t>Manuellement</w:t>
+            </w:r>
+            <w:r>
+              <w:rPr>
+                <w:noProof/>
+                <w:webHidden/>
+              </w:rPr>
+              <w:tab/>
+            </w:r>
+            <w:r>
+              <w:rPr>
+                <w:noProof/>
+                <w:webHidden/>
+              </w:rPr>
+              <w:fldChar w:fldCharType="begin"/>
+            </w:r>
+            <w:r>
+              <w:rPr>
+                <w:noProof/>
+                <w:webHidden/>
+              </w:rPr>
+              <w:instrText xml:space="preserve"> PAGEREF _Toc278796866 \h </w:instrText>
+            </w:r>
+            <w:r>
+              <w:rPr>
+                <w:noProof/>
+                <w:webHidden/>
+              </w:rPr>
+            </w:r>
+            <w:r>
+              <w:rPr>
+                <w:noProof/>
+                <w:webHidden/>
+              </w:rPr>
+              <w:fldChar w:fldCharType="separate"/>
+            </w:r>
+            <w:r>
+              <w:rPr>
+                <w:noProof/>
+                <w:webHidden/>
+              </w:rPr>
+              <w:t>2</w:t>
+            </w:r>
+            <w:r>
+              <w:rPr>
+                <w:noProof/>
+                <w:webHidden/>
+              </w:rPr>
+              <w:fldChar w:fldCharType="end"/>
+            </w:r>
+          </w:hyperlink>
+        </w:p>
+        <w:p>
+          <w:pPr>
+            <w:pStyle w:val="TM2"/>
+            <w:tabs>
+              <w:tab w:val="right" w:leader="dot" w:pos="9056"/>
+            </w:tabs>
+            <w:rPr>
+              <w:noProof/>
+            </w:rPr>
+          </w:pPr>
+          <w:hyperlink w:anchor="_Toc278796867" w:history="1">
+            <w:r>
+              <w:rPr>
+                <w:rStyle w:val="Lienhypertexte"/>
+                <w:noProof/>
+              </w:rPr>
+              <w:t>L’alimentation exceptionnelle</w:t>
+            </w:r>
+            <w:r>
+              <w:rPr>
+                <w:noProof/>
+                <w:webHidden/>
+              </w:rPr>
+              <w:tab/>
+            </w:r>
+            <w:r>
+              <w:rPr>
+                <w:noProof/>
+                <w:webHidden/>
+              </w:rPr>
+              <w:fldChar w:fldCharType="begin"/>
+            </w:r>
+            <w:r>
+              <w:rPr>
+                <w:noProof/>
+                <w:webHidden/>
+              </w:rPr>
+              <w:instrText xml:space="preserve"> PAGEREF _Toc278796867 \h </w:instrText>
+            </w:r>
+            <w:r>
+              <w:rPr>
+                <w:noProof/>
+                <w:webHidden/>
+              </w:rPr>
+            </w:r>
+            <w:r>
+              <w:rPr>
+                <w:noProof/>
+                <w:webHidden/>
+              </w:rPr>
+              <w:fldChar w:fldCharType="separate"/>
+            </w:r>
+            <w:r>
+              <w:rPr>
+                <w:noProof/>
+                <w:webHidden/>
+              </w:rPr>
+              <w:t>2</w:t>
+            </w:r>
+            <w:r>
+              <w:rPr>
+                <w:noProof/>
+                <w:webHidden/>
+              </w:rPr>
+              <w:fldChar w:fldCharType="end"/>
+            </w:r>
+          </w:hyperlink>
+        </w:p>
+        <w:p>
+          <w:pPr>
+            <w:pStyle w:val="TM3"/>
+            <w:tabs>
+              <w:tab w:val="right" w:leader="dot" w:pos="9056"/>
+            </w:tabs>
+            <w:rPr>
+              <w:noProof/>
+            </w:rPr>
+          </w:pPr>
+          <w:hyperlink w:anchor="_Toc278796868" w:history="1">
+            <w:r>
+              <w:rPr>
+                <w:rStyle w:val="Lienhypertexte"/>
+                <w:noProof/>
+              </w:rPr>
+              <w:t>Profil</w:t>
+            </w:r>
+            <w:r>
+              <w:rPr>
+                <w:noProof/>
+                <w:webHidden/>
+              </w:rPr>
+              <w:tab/>
+            </w:r>
+            <w:r>
+              <w:rPr>
+                <w:noProof/>
+                <w:webHidden/>
+              </w:rPr>
+              <w:fldChar w:fldCharType="begin"/>
+            </w:r>
+            <w:r>
+              <w:rPr>
+                <w:noProof/>
+                <w:webHidden/>
+              </w:rPr>
+              <w:instrText xml:space="preserve"> PAGEREF _Toc278796868 \h </w:instrText>
+            </w:r>
+            <w:r>
+              <w:rPr>
+                <w:noProof/>
+                <w:webHidden/>
+              </w:rPr>
+            </w:r>
+            <w:r>
+              <w:rPr>
+                <w:noProof/>
+                <w:webHidden/>
+              </w:rPr>
+              <w:fldChar w:fldCharType="separate"/>
+            </w:r>
+            <w:r>
+              <w:rPr>
+                <w:noProof/>
+                <w:webHidden/>
+              </w:rPr>
+              <w:t>2</w:t>
+            </w:r>
+            <w:r>
+              <w:rPr>
+                <w:noProof/>
+                <w:webHidden/>
+              </w:rPr>
+              <w:fldChar w:fldCharType="end"/>
+            </w:r>
+          </w:hyperlink>
+        </w:p>
+        <w:p>
+          <w:pPr>
+            <w:pStyle w:val="TM3"/>
+            <w:tabs>
+              <w:tab w:val="right" w:leader="dot" w:pos="9056"/>
+            </w:tabs>
+            <w:rPr>
+              <w:noProof/>
+            </w:rPr>
+          </w:pPr>
+          <w:hyperlink w:anchor="_Toc278796869" w:history="1">
+            <w:r>
+              <w:rPr>
+                <w:rStyle w:val="Lienhypertexte"/>
+                <w:noProof/>
+              </w:rPr>
+              <w:t>Enseigne</w:t>
+            </w:r>
+            <w:r>
+              <w:rPr>
+                <w:noProof/>
+                <w:webHidden/>
+              </w:rPr>
+              <w:tab/>
+            </w:r>
+            <w:r>
+              <w:rPr>
+                <w:noProof/>
+                <w:webHidden/>
+              </w:rPr>
+              <w:fldChar w:fldCharType="begin"/>
+            </w:r>
+            <w:r>
+              <w:rPr>
+                <w:noProof/>
+                <w:webHidden/>
+              </w:rPr>
+              <w:instrText xml:space="preserve"> PAGEREF _Toc278796869 \h </w:instrText>
+            </w:r>
+            <w:r>
+              <w:rPr>
+                <w:noProof/>
+                <w:webHidden/>
+              </w:rPr>
+            </w:r>
+            <w:r>
+              <w:rPr>
+                <w:noProof/>
+                <w:webHidden/>
+              </w:rPr>
+              <w:fldChar w:fldCharType="separate"/>
+            </w:r>
+            <w:r>
+              <w:rPr>
+                <w:noProof/>
+                <w:webHidden/>
+              </w:rPr>
+              <w:t>4</w:t>
+            </w:r>
+            <w:r>
+              <w:rPr>
+                <w:noProof/>
+                <w:webHidden/>
+              </w:rPr>
+              <w:fldChar w:fldCharType="end"/>
+            </w:r>
+          </w:hyperlink>
+        </w:p>
+        <w:p>
+          <w:pPr>
+            <w:pStyle w:val="TM3"/>
+            <w:tabs>
+              <w:tab w:val="right" w:leader="dot" w:pos="9056"/>
+            </w:tabs>
+            <w:rPr>
+              <w:noProof/>
+            </w:rPr>
+          </w:pPr>
+          <w:hyperlink w:anchor="_Toc278796870" w:history="1">
+            <w:r>
+              <w:rPr>
+                <w:rStyle w:val="Lienhypertexte"/>
+                <w:noProof/>
+              </w:rPr>
+              <w:t>Magasin</w:t>
+            </w:r>
+            <w:r>
+              <w:rPr>
+                <w:noProof/>
+                <w:webHidden/>
+              </w:rPr>
+              <w:tab/>
+            </w:r>
+            <w:r>
+              <w:rPr>
+                <w:noProof/>
+                <w:webHidden/>
+              </w:rPr>
+              <w:fldChar w:fldCharType="begin"/>
+            </w:r>
+            <w:r>
+              <w:rPr>
+                <w:noProof/>
+                <w:webHidden/>
+              </w:rPr>
+              <w:instrText xml:space="preserve"> PAGEREF _Toc278796870 \h </w:instrText>
+            </w:r>
+            <w:r>
+              <w:rPr>
+                <w:noProof/>
+                <w:webHidden/>
+              </w:rPr>
+            </w:r>
+            <w:r>
+              <w:rPr>
+                <w:noProof/>
+                <w:webHidden/>
+              </w:rPr>
+              <w:fldChar w:fldCharType="separate"/>
+            </w:r>
+            <w:r>
+              <w:rPr>
+                <w:noProof/>
+                <w:webHidden/>
+              </w:rPr>
+              <w:t>6</w:t>
+            </w:r>
+            <w:r>
+              <w:rPr>
+                <w:noProof/>
+                <w:webHidden/>
+              </w:rPr>
+              <w:fldChar w:fldCharType="end"/>
+            </w:r>
+          </w:hyperlink>
+        </w:p>
+        <w:p>
+          <w:pPr>
+            <w:pStyle w:val="TM3"/>
+            <w:tabs>
+              <w:tab w:val="right" w:leader="dot" w:pos="9056"/>
+            </w:tabs>
+            <w:rPr>
+              <w:noProof/>
+            </w:rPr>
+          </w:pPr>
+          <w:hyperlink w:anchor="_Toc278796871" w:history="1">
+            <w:r>
+              <w:rPr>
+                <w:rStyle w:val="Lienhypertexte"/>
+                <w:noProof/>
+              </w:rPr>
+              <w:t>Utilisateur</w:t>
+            </w:r>
+            <w:r>
+              <w:rPr>
+                <w:noProof/>
+                <w:webHidden/>
+              </w:rPr>
+              <w:tab/>
+            </w:r>
+            <w:r>
+              <w:rPr>
+                <w:noProof/>
+                <w:webHidden/>
+              </w:rPr>
+              <w:fldChar w:fldCharType="begin"/>
+            </w:r>
+            <w:r>
+              <w:rPr>
+                <w:noProof/>
+                <w:webHidden/>
+              </w:rPr>
+              <w:instrText xml:space="preserve"> PAGEREF _Toc278796871 \h </w:instrText>
+            </w:r>
+            <w:r>
+              <w:rPr>
+                <w:noProof/>
+                <w:webHidden/>
+              </w:rPr>
+            </w:r>
+            <w:r>
+              <w:rPr>
+                <w:noProof/>
+                <w:webHidden/>
+              </w:rPr>
+              <w:fldChar w:fldCharType="separate"/>
+            </w:r>
+            <w:r>
+              <w:rPr>
+                <w:noProof/>
+                <w:webHidden/>
+              </w:rPr>
+              <w:t>7</w:t>
+            </w:r>
+            <w:r>
+              <w:rPr>
+                <w:noProof/>
+                <w:webHidden/>
+              </w:rPr>
+              <w:fldChar w:fldCharType="end"/>
+            </w:r>
+          </w:hyperlink>
+        </w:p>
+        <w:p>
+          <w:r>
+            <w:rPr>
+              <w:b/>
+              <w:bCs/>
+            </w:rPr>
+            <w:fldChar w:fldCharType="end"/>
+          </w:r>
+        </w:p>
+      </w:sdtContent>
+    </w:sdt>
+    <w:p>
+      <w:bookmarkStart w:id="1" w:name="_GoBack"/>
+      <w:bookmarkEnd w:id="1"/>
+    </w:p>
     <w:p>
       <w:pPr>
         <w:pStyle w:val="Titre1"/>
       </w:pPr>
+      <w:bookmarkStart w:id="2" w:name="_Toc278796863"/>
       <w:r>
         <w:t>Avec un batch</w:t>
       </w:r>
+      <w:bookmarkEnd w:id="2"/>
     </w:p>
     <w:p>
       <w:pPr>
         <w:pStyle w:val="Titre2"/>
       </w:pPr>
+      <w:bookmarkStart w:id="3" w:name="_Toc278796864"/>
       <w:r>
         <w:t>L’alimentation annuelle</w:t>
       </w:r>
+      <w:bookmarkEnd w:id="3"/>
     </w:p>
     <w:p/>
     <w:p>
@@ -212,6 +948,7 @@
       </w:pPr>
       <w:proofErr w:type="spellStart"/>
       <w:r>
+        <w:lastRenderedPageBreak/>
         <w:t>Mapping</w:t>
       </w:r>
       <w:proofErr w:type="spellEnd"/>
@@ -516,9 +1253,11 @@
       <w:pPr>
         <w:pStyle w:val="Titre2"/>
       </w:pPr>
+      <w:bookmarkStart w:id="4" w:name="_Toc278796865"/>
       <w:r>
         <w:t>L’alimentation mensuelle</w:t>
       </w:r>
+      <w:bookmarkEnd w:id="4"/>
     </w:p>
     <w:p/>
     <w:p>
@@ -530,17 +1269,21 @@
       <w:pPr>
         <w:pStyle w:val="Titre1"/>
       </w:pPr>
+      <w:bookmarkStart w:id="5" w:name="_Toc278796866"/>
       <w:r>
         <w:t>Manuellement</w:t>
       </w:r>
+      <w:bookmarkEnd w:id="5"/>
     </w:p>
     <w:p>
       <w:pPr>
         <w:pStyle w:val="Titre2"/>
       </w:pPr>
+      <w:bookmarkStart w:id="6" w:name="_Toc278796867"/>
       <w:r>
         <w:t>L’alimentation exceptionnelle</w:t>
       </w:r>
+      <w:bookmarkEnd w:id="6"/>
     </w:p>
     <w:p/>
     <w:p>
@@ -560,9 +1303,11 @@
       <w:pPr>
         <w:pStyle w:val="Titre3"/>
       </w:pPr>
+      <w:bookmarkStart w:id="7" w:name="_Toc278796868"/>
       <w:r>
         <w:t>Profil</w:t>
       </w:r>
+      <w:bookmarkEnd w:id="7"/>
     </w:p>
     <w:p>
       <w:pPr>
@@ -579,6 +1324,7 @@
     <w:p/>
     <w:p>
       <w:r>
+        <w:lastRenderedPageBreak/>
         <w:t>Ce cas d’utilisation se produit exceptionnellement lorsqu’un nouveau profil est nécessaire. Cela peut se produire lorsqu’il y a de nouvelles fonctionnalités dans le tableau de bord qui ne doivent être visibles que pour un certain nouveau type d’employé. Par exemple, un représentant qui pourrait voir tous les résultats des magasins. Il se déplacerait dans celles qui effectuent les moins bons résultats pour les conseiller.</w:t>
       </w:r>
     </w:p>
@@ -1330,9 +2076,11 @@
       <w:pPr>
         <w:pStyle w:val="Titre3"/>
       </w:pPr>
+      <w:bookmarkStart w:id="8" w:name="_Toc278796869"/>
       <w:r>
         <w:t>Enseigne</w:t>
       </w:r>
+      <w:bookmarkEnd w:id="8"/>
     </w:p>
     <w:p>
       <w:pPr>
@@ -1390,6 +2138,7 @@
         <w:rPr>
           <w:u w:val="single"/>
         </w:rPr>
+        <w:lastRenderedPageBreak/>
         <w:t>Garantie minimale </w:t>
       </w:r>
       <w:r>
@@ -1796,6 +2545,7 @@
         </w:numPr>
       </w:pPr>
       <w:r>
+        <w:lastRenderedPageBreak/>
         <w:t>Il sélectionne l’onglet « Administration »</w:t>
       </w:r>
     </w:p>
@@ -2093,9 +2843,11 @@
       <w:pPr>
         <w:pStyle w:val="Titre3"/>
       </w:pPr>
+      <w:bookmarkStart w:id="9" w:name="_Toc278796870"/>
       <w:r>
         <w:t>Magasin</w:t>
       </w:r>
+      <w:bookmarkEnd w:id="9"/>
     </w:p>
     <w:p/>
     <w:p>
@@ -2250,6 +3002,7 @@
         </w:numPr>
       </w:pPr>
       <w:r>
+        <w:lastRenderedPageBreak/>
         <w:t xml:space="preserve">L’utilisateur </w:t>
       </w:r>
       <w:r>
@@ -2547,9 +3300,11 @@
       <w:pPr>
         <w:pStyle w:val="Titre3"/>
       </w:pPr>
+      <w:bookmarkStart w:id="10" w:name="_Toc278796871"/>
       <w:r>
         <w:t>Utilisateur</w:t>
       </w:r>
+      <w:bookmarkEnd w:id="10"/>
     </w:p>
     <w:p>
       <w:r>
@@ -2710,6 +3465,7 @@
         </w:numPr>
       </w:pPr>
       <w:r>
+        <w:lastRenderedPageBreak/>
         <w:t>Nom</w:t>
       </w:r>
     </w:p>
@@ -3151,6 +3907,7 @@
         <w:rPr>
           <w:u w:val="single"/>
         </w:rPr>
+        <w:lastRenderedPageBreak/>
         <w:t>Scénario</w:t>
       </w:r>
       <w:r>
@@ -3531,7 +4288,7 @@
 </file>
 
 <file path=word/numbering.xml><?xml version="1.0" encoding="utf-8"?>
-<w:numbering xmlns:mo="http://schemas.microsoft.com/office/mac/office/2008/main" xmlns:ve="http://schemas.openxmlformats.org/markup-compatibility/2006" xmlns:mv="urn:schemas-microsoft-com:mac:vml" xmlns:o="urn:schemas-microsoft-com:office:office" xmlns:r="http://schemas.openxmlformats.org/officeDocument/2006/relationships" xmlns:m="http://schemas.openxmlformats.org/officeDocument/2006/math" xmlns:v="urn:schemas-microsoft-com:vml" xmlns:wp="http://schemas.openxmlformats.org/drawingml/2006/wordprocessingDrawing" xmlns:w10="urn:schemas-microsoft-com:office:word" xmlns:w="http://schemas.openxmlformats.org/wordprocessingml/2006/main" xmlns:wne="http://schemas.microsoft.com/office/word/2006/wordml">
+<w:numbering xmlns:wpc="http://schemas.microsoft.com/office/word/2010/wordprocessingCanvas" xmlns:mc="http://schemas.openxmlformats.org/markup-compatibility/2006" xmlns:o="urn:schemas-microsoft-com:office:office" xmlns:r="http://schemas.openxmlformats.org/officeDocument/2006/relationships" xmlns:m="http://schemas.openxmlformats.org/officeDocument/2006/math" xmlns:v="urn:schemas-microsoft-com:vml" xmlns:wp14="http://schemas.microsoft.com/office/word/2010/wordprocessingDrawing" xmlns:wp="http://schemas.openxmlformats.org/drawingml/2006/wordprocessingDrawing" xmlns:w10="urn:schemas-microsoft-com:office:word" xmlns:w="http://schemas.openxmlformats.org/wordprocessingml/2006/main" xmlns:w14="http://schemas.microsoft.com/office/word/2010/wordml" xmlns:wpg="http://schemas.microsoft.com/office/word/2010/wordprocessingGroup" xmlns:wpi="http://schemas.microsoft.com/office/word/2010/wordprocessingInk" xmlns:wne="http://schemas.microsoft.com/office/word/2006/wordml" xmlns:wps="http://schemas.microsoft.com/office/word/2010/wordprocessingShape" mc:Ignorable="w14 wp14">
   <w:abstractNum w:abstractNumId="0">
     <w:nsid w:val="013211A5"/>
     <w:multiLevelType w:val="hybridMultilevel"/>
@@ -5586,7 +6343,7 @@
 </file>
 
 <file path=word/styles.xml><?xml version="1.0" encoding="utf-8"?>
-<w:styles xmlns:r="http://schemas.openxmlformats.org/officeDocument/2006/relationships" xmlns:w="http://schemas.openxmlformats.org/wordprocessingml/2006/main">
+<w:styles xmlns:mc="http://schemas.openxmlformats.org/markup-compatibility/2006" xmlns:r="http://schemas.openxmlformats.org/officeDocument/2006/relationships" xmlns:w="http://schemas.openxmlformats.org/wordprocessingml/2006/main" xmlns:w14="http://schemas.microsoft.com/office/word/2010/wordml" mc:Ignorable="w14">
   <w:docDefaults>
     <w:rPrDefault>
       <w:rPr>
@@ -5598,7 +6355,13 @@
     </w:rPrDefault>
     <w:pPrDefault/>
   </w:docDefaults>
-  <w:latentStyles w:defLockedState="0" w:defUIPriority="0" w:defSemiHidden="0" w:defUnhideWhenUsed="0" w:defQFormat="0" w:count="276"/>
+  <w:latentStyles w:defLockedState="0" w:defUIPriority="0" w:defSemiHidden="0" w:defUnhideWhenUsed="0" w:defQFormat="0" w:count="267">
+    <w:lsdException w:name="toc 1" w:uiPriority="39"/>
+    <w:lsdException w:name="toc 2" w:uiPriority="39"/>
+    <w:lsdException w:name="toc 3" w:uiPriority="39"/>
+    <w:lsdException w:name="Hyperlink" w:uiPriority="99"/>
+    <w:lsdException w:name="TOC Heading" w:uiPriority="39" w:qFormat="1"/>
+  </w:latentStyles>
   <w:style w:type="paragraph" w:default="1" w:styleId="Normal">
     <w:name w:val="Normal"/>
     <w:qFormat/>
@@ -5672,14 +6435,15 @@
   </w:style>
   <w:style w:type="character" w:default="1" w:styleId="Policepardfaut">
     <w:name w:val="Default Paragraph Font"/>
+    <w:uiPriority w:val="1"/>
     <w:semiHidden/>
     <w:unhideWhenUsed/>
   </w:style>
   <w:style w:type="table" w:default="1" w:styleId="TableauNormal">
     <w:name w:val="Normal Table"/>
+    <w:uiPriority w:val="99"/>
     <w:semiHidden/>
     <w:unhideWhenUsed/>
-    <w:qFormat/>
     <w:tblPr>
       <w:tblInd w:w="0" w:type="dxa"/>
       <w:tblCellMar>
@@ -5692,6 +6456,7 @@
   </w:style>
   <w:style w:type="numbering" w:default="1" w:styleId="Aucuneliste">
     <w:name w:val="No List"/>
+    <w:uiPriority w:val="99"/>
     <w:semiHidden/>
     <w:unhideWhenUsed/>
   </w:style>
@@ -5776,6 +6541,283 @@
       <w:bCs/>
       <w:color w:val="4F81BD" w:themeColor="accent1"/>
     </w:rPr>
+  </w:style>
+  <w:style w:type="paragraph" w:styleId="En-ttedetabledesmatires">
+    <w:name w:val="TOC Heading"/>
+    <w:basedOn w:val="Titre1"/>
+    <w:next w:val="Normal"/>
+    <w:uiPriority w:val="39"/>
+    <w:unhideWhenUsed/>
+    <w:qFormat/>
+    <w:rsid w:val="006577CF"/>
+    <w:pPr>
+      <w:spacing w:line="276" w:lineRule="auto"/>
+      <w:outlineLvl w:val="9"/>
+    </w:pPr>
+    <w:rPr>
+      <w:color w:val="365F91" w:themeColor="accent1" w:themeShade="BF"/>
+      <w:sz w:val="28"/>
+      <w:szCs w:val="28"/>
+      <w:lang w:eastAsia="fr-FR"/>
+    </w:rPr>
+  </w:style>
+  <w:style w:type="paragraph" w:styleId="TM1">
+    <w:name w:val="toc 1"/>
+    <w:basedOn w:val="Normal"/>
+    <w:next w:val="Normal"/>
+    <w:autoRedefine/>
+    <w:uiPriority w:val="39"/>
+    <w:rsid w:val="006577CF"/>
+    <w:pPr>
+      <w:spacing w:after="100"/>
+    </w:pPr>
+  </w:style>
+  <w:style w:type="paragraph" w:styleId="TM2">
+    <w:name w:val="toc 2"/>
+    <w:basedOn w:val="Normal"/>
+    <w:next w:val="Normal"/>
+    <w:autoRedefine/>
+    <w:uiPriority w:val="39"/>
+    <w:rsid w:val="006577CF"/>
+    <w:pPr>
+      <w:spacing w:after="100"/>
+      <w:ind w:left="240"/>
+    </w:pPr>
+  </w:style>
+  <w:style w:type="paragraph" w:styleId="TM3">
+    <w:name w:val="toc 3"/>
+    <w:basedOn w:val="Normal"/>
+    <w:next w:val="Normal"/>
+    <w:autoRedefine/>
+    <w:uiPriority w:val="39"/>
+    <w:rsid w:val="006577CF"/>
+    <w:pPr>
+      <w:spacing w:after="100"/>
+      <w:ind w:left="480"/>
+    </w:pPr>
+  </w:style>
+  <w:style w:type="character" w:styleId="Lienhypertexte">
+    <w:name w:val="Hyperlink"/>
+    <w:basedOn w:val="Policepardfaut"/>
+    <w:uiPriority w:val="99"/>
+    <w:unhideWhenUsed/>
+    <w:rsid w:val="006577CF"/>
+    <w:rPr>
+      <w:color w:val="0000FF" w:themeColor="hyperlink"/>
+      <w:u w:val="single"/>
+    </w:rPr>
+  </w:style>
+  <w:style w:type="paragraph" w:styleId="Textedebulles">
+    <w:name w:val="Balloon Text"/>
+    <w:basedOn w:val="Normal"/>
+    <w:link w:val="TextedebullesCar"/>
+    <w:rsid w:val="006577CF"/>
+    <w:rPr>
+      <w:rFonts w:ascii="Tahoma" w:hAnsi="Tahoma" w:cs="Tahoma"/>
+      <w:sz w:val="16"/>
+      <w:szCs w:val="16"/>
+    </w:rPr>
+  </w:style>
+  <w:style w:type="character" w:customStyle="1" w:styleId="TextedebullesCar">
+    <w:name w:val="Texte de bulles Car"/>
+    <w:basedOn w:val="Policepardfaut"/>
+    <w:link w:val="Textedebulles"/>
+    <w:rsid w:val="006577CF"/>
+    <w:rPr>
+      <w:rFonts w:ascii="Tahoma" w:hAnsi="Tahoma" w:cs="Tahoma"/>
+      <w:sz w:val="16"/>
+      <w:szCs w:val="16"/>
+    </w:rPr>
+  </w:style>
+</w:styles>
+</file>
+
+<file path=word/stylesWithEffects.xml><?xml version="1.0" encoding="utf-8"?>
+<w:styles xmlns:wpc="http://schemas.microsoft.com/office/word/2010/wordprocessingCanvas" xmlns:mc="http://schemas.openxmlformats.org/markup-compatibility/2006" xmlns:o="urn:schemas-microsoft-com:office:office" xmlns:r="http://schemas.openxmlformats.org/officeDocument/2006/relationships" xmlns:m="http://schemas.openxmlformats.org/officeDocument/2006/math" xmlns:v="urn:schemas-microsoft-com:vml" xmlns:wp14="http://schemas.microsoft.com/office/word/2010/wordprocessingDrawing" xmlns:wp="http://schemas.openxmlformats.org/drawingml/2006/wordprocessingDrawing" xmlns:w10="urn:schemas-microsoft-com:office:word" xmlns:w="http://schemas.openxmlformats.org/wordprocessingml/2006/main" xmlns:w14="http://schemas.microsoft.com/office/word/2010/wordml" xmlns:wpg="http://schemas.microsoft.com/office/word/2010/wordprocessingGroup" xmlns:wpi="http://schemas.microsoft.com/office/word/2010/wordprocessingInk" xmlns:wne="http://schemas.microsoft.com/office/word/2006/wordml" xmlns:wps="http://schemas.microsoft.com/office/word/2010/wordprocessingShape" mc:Ignorable="w14 wp14">
+  <w:docDefaults>
+    <w:rPrDefault>
+      <w:rPr>
+        <w:rFonts w:asciiTheme="minorHAnsi" w:eastAsiaTheme="minorEastAsia" w:hAnsiTheme="minorHAnsi" w:cstheme="minorBidi"/>
+        <w:sz w:val="22"/>
+        <w:szCs w:val="22"/>
+        <w:lang w:val="fr-FR" w:eastAsia="fr-FR" w:bidi="ar-SA"/>
+      </w:rPr>
+    </w:rPrDefault>
+    <w:pPrDefault>
+      <w:pPr>
+        <w:spacing w:after="200" w:line="276" w:lineRule="auto"/>
+      </w:pPr>
+    </w:pPrDefault>
+  </w:docDefaults>
+  <w:latentStyles w:defLockedState="0" w:defUIPriority="99" w:defSemiHidden="1" w:defUnhideWhenUsed="1" w:defQFormat="0" w:count="267">
+    <w:lsdException w:name="Normal" w:semiHidden="0" w:uiPriority="0" w:unhideWhenUsed="0" w:qFormat="1"/>
+    <w:lsdException w:name="heading 1" w:semiHidden="0" w:uiPriority="9" w:unhideWhenUsed="0" w:qFormat="1"/>
+    <w:lsdException w:name="heading 2" w:uiPriority="9" w:qFormat="1"/>
+    <w:lsdException w:name="heading 3" w:uiPriority="9" w:qFormat="1"/>
+    <w:lsdException w:name="heading 4" w:uiPriority="9" w:qFormat="1"/>
+    <w:lsdException w:name="heading 5" w:uiPriority="9" w:qFormat="1"/>
+    <w:lsdException w:name="heading 6" w:uiPriority="9" w:qFormat="1"/>
+    <w:lsdException w:name="heading 7" w:uiPriority="9" w:qFormat="1"/>
+    <w:lsdException w:name="heading 8" w:uiPriority="9" w:qFormat="1"/>
+    <w:lsdException w:name="heading 9" w:uiPriority="9" w:qFormat="1"/>
+    <w:lsdException w:name="toc 1" w:uiPriority="39"/>
+    <w:lsdException w:name="toc 2" w:uiPriority="39"/>
+    <w:lsdException w:name="toc 3" w:uiPriority="39"/>
+    <w:lsdException w:name="toc 4" w:uiPriority="39"/>
+    <w:lsdException w:name="toc 5" w:uiPriority="39"/>
+    <w:lsdException w:name="toc 6" w:uiPriority="39"/>
+    <w:lsdException w:name="toc 7" w:uiPriority="39"/>
+    <w:lsdException w:name="toc 8" w:uiPriority="39"/>
+    <w:lsdException w:name="toc 9" w:uiPriority="39"/>
+    <w:lsdException w:name="caption" w:uiPriority="35" w:qFormat="1"/>
+    <w:lsdException w:name="Title" w:semiHidden="0" w:uiPriority="10" w:unhideWhenUsed="0" w:qFormat="1"/>
+    <w:lsdException w:name="Default Paragraph Font" w:uiPriority="1"/>
+    <w:lsdException w:name="Subtitle" w:semiHidden="0" w:uiPriority="11" w:unhideWhenUsed="0" w:qFormat="1"/>
+    <w:lsdException w:name="Strong" w:semiHidden="0" w:uiPriority="22" w:unhideWhenUsed="0" w:qFormat="1"/>
+    <w:lsdException w:name="Emphasis" w:semiHidden="0" w:uiPriority="20" w:unhideWhenUsed="0" w:qFormat="1"/>
+    <w:lsdException w:name="Table Grid" w:semiHidden="0" w:uiPriority="59" w:unhideWhenUsed="0"/>
+    <w:lsdException w:name="Placeholder Text" w:unhideWhenUsed="0"/>
+    <w:lsdException w:name="No Spacing" w:semiHidden="0" w:uiPriority="1" w:unhideWhenUsed="0" w:qFormat="1"/>
+    <w:lsdException w:name="Light Shading" w:semiHidden="0" w:uiPriority="60" w:unhideWhenUsed="0"/>
+    <w:lsdException w:name="Light List" w:semiHidden="0" w:uiPriority="61" w:unhideWhenUsed="0"/>
+    <w:lsdException w:name="Light Grid" w:semiHidden="0" w:uiPriority="62" w:unhideWhenUsed="0"/>
+    <w:lsdException w:name="Medium Shading 1" w:semiHidden="0" w:uiPriority="63" w:unhideWhenUsed="0"/>
+    <w:lsdException w:name="Medium Shading 2" w:semiHidden="0" w:uiPriority="64" w:unhideWhenUsed="0"/>
+    <w:lsdException w:name="Medium List 1" w:semiHidden="0" w:uiPriority="65" w:unhideWhenUsed="0"/>
+    <w:lsdException w:name="Medium List 2" w:semiHidden="0" w:uiPriority="66" w:unhideWhenUsed="0"/>
+    <w:lsdException w:name="Medium Grid 1" w:semiHidden="0" w:uiPriority="67" w:unhideWhenUsed="0"/>
+    <w:lsdException w:name="Medium Grid 2" w:semiHidden="0" w:uiPriority="68" w:unhideWhenUsed="0"/>
+    <w:lsdException w:name="Medium Grid 3" w:semiHidden="0" w:uiPriority="69" w:unhideWhenUsed="0"/>
+    <w:lsdException w:name="Dark List" w:semiHidden="0" w:uiPriority="70" w:unhideWhenUsed="0"/>
+    <w:lsdException w:name="Colorful Shading" w:semiHidden="0" w:uiPriority="71" w:unhideWhenUsed="0"/>
+    <w:lsdException w:name="Colorful List" w:semiHidden="0" w:uiPriority="72" w:unhideWhenUsed="0"/>
+    <w:lsdException w:name="Colorful Grid" w:semiHidden="0" w:uiPriority="73" w:unhideWhenUsed="0"/>
+    <w:lsdException w:name="Light Shading Accent 1" w:semiHidden="0" w:uiPriority="60" w:unhideWhenUsed="0"/>
+    <w:lsdException w:name="Light List Accent 1" w:semiHidden="0" w:uiPriority="61" w:unhideWhenUsed="0"/>
+    <w:lsdException w:name="Light Grid Accent 1" w:semiHidden="0" w:uiPriority="62" w:unhideWhenUsed="0"/>
+    <w:lsdException w:name="Medium Shading 1 Accent 1" w:semiHidden="0" w:uiPriority="63" w:unhideWhenUsed="0"/>
+    <w:lsdException w:name="Medium Shading 2 Accent 1" w:semiHidden="0" w:uiPriority="64" w:unhideWhenUsed="0"/>
+    <w:lsdException w:name="Medium List 1 Accent 1" w:semiHidden="0" w:uiPriority="65" w:unhideWhenUsed="0"/>
+    <w:lsdException w:name="Revision" w:unhideWhenUsed="0"/>
+    <w:lsdException w:name="List Paragraph" w:semiHidden="0" w:uiPriority="34" w:unhideWhenUsed="0" w:qFormat="1"/>
+    <w:lsdException w:name="Quote" w:semiHidden="0" w:uiPriority="29" w:unhideWhenUsed="0" w:qFormat="1"/>
+    <w:lsdException w:name="Intense Quote" w:semiHidden="0" w:uiPriority="30" w:unhideWhenUsed="0" w:qFormat="1"/>
+    <w:lsdException w:name="Medium List 2 Accent 1" w:semiHidden="0" w:uiPriority="66" w:unhideWhenUsed="0"/>
+    <w:lsdException w:name="Medium Grid 1 Accent 1" w:semiHidden="0" w:uiPriority="67" w:unhideWhenUsed="0"/>
+    <w:lsdException w:name="Medium Grid 2 Accent 1" w:semiHidden="0" w:uiPriority="68" w:unhideWhenUsed="0"/>
+    <w:lsdException w:name="Medium Grid 3 Accent 1" w:semiHidden="0" w:uiPriority="69" w:unhideWhenUsed="0"/>
+    <w:lsdException w:name="Dark List Accent 1" w:semiHidden="0" w:uiPriority="70" w:unhideWhenUsed="0"/>
+    <w:lsdException w:name="Colorful Shading Accent 1" w:semiHidden="0" w:uiPriority="71" w:unhideWhenUsed="0"/>
+    <w:lsdException w:name="Colorful List Accent 1" w:semiHidden="0" w:uiPriority="72" w:unhideWhenUsed="0"/>
+    <w:lsdException w:name="Colorful Grid Accent 1" w:semiHidden="0" w:uiPriority="73" w:unhideWhenUsed="0"/>
+    <w:lsdException w:name="Light Shading Accent 2" w:semiHidden="0" w:uiPriority="60" w:unhideWhenUsed="0"/>
+    <w:lsdException w:name="Light List Accent 2" w:semiHidden="0" w:uiPriority="61" w:unhideWhenUsed="0"/>
+    <w:lsdException w:name="Light Grid Accent 2" w:semiHidden="0" w:uiPriority="62" w:unhideWhenUsed="0"/>
+    <w:lsdException w:name="Medium Shading 1 Accent 2" w:semiHidden="0" w:uiPriority="63" w:unhideWhenUsed="0"/>
+    <w:lsdException w:name="Medium Shading 2 Accent 2" w:semiHidden="0" w:uiPriority="64" w:unhideWhenUsed="0"/>
+    <w:lsdException w:name="Medium List 1 Accent 2" w:semiHidden="0" w:uiPriority="65" w:unhideWhenUsed="0"/>
+    <w:lsdException w:name="Medium List 2 Accent 2" w:semiHidden="0" w:uiPriority="66" w:unhideWhenUsed="0"/>
+    <w:lsdException w:name="Medium Grid 1 Accent 2" w:semiHidden="0" w:uiPriority="67" w:unhideWhenUsed="0"/>
+    <w:lsdException w:name="Medium Grid 2 Accent 2" w:semiHidden="0" w:uiPriority="68" w:unhideWhenUsed="0"/>
+    <w:lsdException w:name="Medium Grid 3 Accent 2" w:semiHidden="0" w:uiPriority="69" w:unhideWhenUsed="0"/>
+    <w:lsdException w:name="Dark List Accent 2" w:semiHidden="0" w:uiPriority="70" w:unhideWhenUsed="0"/>
+    <w:lsdException w:name="Colorful Shading Accent 2" w:semiHidden="0" w:uiPriority="71" w:unhideWhenUsed="0"/>
+    <w:lsdException w:name="Colorful List Accent 2" w:semiHidden="0" w:uiPriority="72" w:unhideWhenUsed="0"/>
+    <w:lsdException w:name="Colorful Grid Accent 2" w:semiHidden="0" w:uiPriority="73" w:unhideWhenUsed="0"/>
+    <w:lsdException w:name="Light Shading Accent 3" w:semiHidden="0" w:uiPriority="60" w:unhideWhenUsed="0"/>
+    <w:lsdException w:name="Light List Accent 3" w:semiHidden="0" w:uiPriority="61" w:unhideWhenUsed="0"/>
+    <w:lsdException w:name="Light Grid Accent 3" w:semiHidden="0" w:uiPriority="62" w:unhideWhenUsed="0"/>
+    <w:lsdException w:name="Medium Shading 1 Accent 3" w:semiHidden="0" w:uiPriority="63" w:unhideWhenUsed="0"/>
+    <w:lsdException w:name="Medium Shading 2 Accent 3" w:semiHidden="0" w:uiPriority="64" w:unhideWhenUsed="0"/>
+    <w:lsdException w:name="Medium List 1 Accent 3" w:semiHidden="0" w:uiPriority="65" w:unhideWhenUsed="0"/>
+    <w:lsdException w:name="Medium List 2 Accent 3" w:semiHidden="0" w:uiPriority="66" w:unhideWhenUsed="0"/>
+    <w:lsdException w:name="Medium Grid 1 Accent 3" w:semiHidden="0" w:uiPriority="67" w:unhideWhenUsed="0"/>
+    <w:lsdException w:name="Medium Grid 2 Accent 3" w:semiHidden="0" w:uiPriority="68" w:unhideWhenUsed="0"/>
+    <w:lsdException w:name="Medium Grid 3 Accent 3" w:semiHidden="0" w:uiPriority="69" w:unhideWhenUsed="0"/>
+    <w:lsdException w:name="Dark List Accent 3" w:semiHidden="0" w:uiPriority="70" w:unhideWhenUsed="0"/>
+    <w:lsdException w:name="Colorful Shading Accent 3" w:semiHidden="0" w:uiPriority="71" w:unhideWhenUsed="0"/>
+    <w:lsdException w:name="Colorful List Accent 3" w:semiHidden="0" w:uiPriority="72" w:unhideWhenUsed="0"/>
+    <w:lsdException w:name="Colorful Grid Accent 3" w:semiHidden="0" w:uiPriority="73" w:unhideWhenUsed="0"/>
+    <w:lsdException w:name="Light Shading Accent 4" w:semiHidden="0" w:uiPriority="60" w:unhideWhenUsed="0"/>
+    <w:lsdException w:name="Light List Accent 4" w:semiHidden="0" w:uiPriority="61" w:unhideWhenUsed="0"/>
+    <w:lsdException w:name="Light Grid Accent 4" w:semiHidden="0" w:uiPriority="62" w:unhideWhenUsed="0"/>
+    <w:lsdException w:name="Medium Shading 1 Accent 4" w:semiHidden="0" w:uiPriority="63" w:unhideWhenUsed="0"/>
+    <w:lsdException w:name="Medium Shading 2 Accent 4" w:semiHidden="0" w:uiPriority="64" w:unhideWhenUsed="0"/>
+    <w:lsdException w:name="Medium List 1 Accent 4" w:semiHidden="0" w:uiPriority="65" w:unhideWhenUsed="0"/>
+    <w:lsdException w:name="Medium List 2 Accent 4" w:semiHidden="0" w:uiPriority="66" w:unhideWhenUsed="0"/>
+    <w:lsdException w:name="Medium Grid 1 Accent 4" w:semiHidden="0" w:uiPriority="67" w:unhideWhenUsed="0"/>
+    <w:lsdException w:name="Medium Grid 2 Accent 4" w:semiHidden="0" w:uiPriority="68" w:unhideWhenUsed="0"/>
+    <w:lsdException w:name="Medium Grid 3 Accent 4" w:semiHidden="0" w:uiPriority="69" w:unhideWhenUsed="0"/>
+    <w:lsdException w:name="Dark List Accent 4" w:semiHidden="0" w:uiPriority="70" w:unhideWhenUsed="0"/>
+    <w:lsdException w:name="Colorful Shading Accent 4" w:semiHidden="0" w:uiPriority="71" w:unhideWhenUsed="0"/>
+    <w:lsdException w:name="Colorful List Accent 4" w:semiHidden="0" w:uiPriority="72" w:unhideWhenUsed="0"/>
+    <w:lsdException w:name="Colorful Grid Accent 4" w:semiHidden="0" w:uiPriority="73" w:unhideWhenUsed="0"/>
+    <w:lsdException w:name="Light Shading Accent 5" w:semiHidden="0" w:uiPriority="60" w:unhideWhenUsed="0"/>
+    <w:lsdException w:name="Light List Accent 5" w:semiHidden="0" w:uiPriority="61" w:unhideWhenUsed="0"/>
+    <w:lsdException w:name="Light Grid Accent 5" w:semiHidden="0" w:uiPriority="62" w:unhideWhenUsed="0"/>
+    <w:lsdException w:name="Medium Shading 1 Accent 5" w:semiHidden="0" w:uiPriority="63" w:unhideWhenUsed="0"/>
+    <w:lsdException w:name="Medium Shading 2 Accent 5" w:semiHidden="0" w:uiPriority="64" w:unhideWhenUsed="0"/>
+    <w:lsdException w:name="Medium List 1 Accent 5" w:semiHidden="0" w:uiPriority="65" w:unhideWhenUsed="0"/>
+    <w:lsdException w:name="Medium List 2 Accent 5" w:semiHidden="0" w:uiPriority="66" w:unhideWhenUsed="0"/>
+    <w:lsdException w:name="Medium Grid 1 Accent 5" w:semiHidden="0" w:uiPriority="67" w:unhideWhenUsed="0"/>
+    <w:lsdException w:name="Medium Grid 2 Accent 5" w:semiHidden="0" w:uiPriority="68" w:unhideWhenUsed="0"/>
+    <w:lsdException w:name="Medium Grid 3 Accent 5" w:semiHidden="0" w:uiPriority="69" w:unhideWhenUsed="0"/>
+    <w:lsdException w:name="Dark List Accent 5" w:semiHidden="0" w:uiPriority="70" w:unhideWhenUsed="0"/>
+    <w:lsdException w:name="Colorful Shading Accent 5" w:semiHidden="0" w:uiPriority="71" w:unhideWhenUsed="0"/>
+    <w:lsdException w:name="Colorful List Accent 5" w:semiHidden="0" w:uiPriority="72" w:unhideWhenUsed="0"/>
+    <w:lsdException w:name="Colorful Grid Accent 5" w:semiHidden="0" w:uiPriority="73" w:unhideWhenUsed="0"/>
+    <w:lsdException w:name="Light Shading Accent 6" w:semiHidden="0" w:uiPriority="60" w:unhideWhenUsed="0"/>
+    <w:lsdException w:name="Light List Accent 6" w:semiHidden="0" w:uiPriority="61" w:unhideWhenUsed="0"/>
+    <w:lsdException w:name="Light Grid Accent 6" w:semiHidden="0" w:uiPriority="62" w:unhideWhenUsed="0"/>
+    <w:lsdException w:name="Medium Shading 1 Accent 6" w:semiHidden="0" w:uiPriority="63" w:unhideWhenUsed="0"/>
+    <w:lsdException w:name="Medium Shading 2 Accent 6" w:semiHidden="0" w:uiPriority="64" w:unhideWhenUsed="0"/>
+    <w:lsdException w:name="Medium List 1 Accent 6" w:semiHidden="0" w:uiPriority="65" w:unhideWhenUsed="0"/>
+    <w:lsdException w:name="Medium List 2 Accent 6" w:semiHidden="0" w:uiPriority="66" w:unhideWhenUsed="0"/>
+    <w:lsdException w:name="Medium Grid 1 Accent 6" w:semiHidden="0" w:uiPriority="67" w:unhideWhenUsed="0"/>
+    <w:lsdException w:name="Medium Grid 2 Accent 6" w:semiHidden="0" w:uiPriority="68" w:unhideWhenUsed="0"/>
+    <w:lsdException w:name="Medium Grid 3 Accent 6" w:semiHidden="0" w:uiPriority="69" w:unhideWhenUsed="0"/>
+    <w:lsdException w:name="Dark List Accent 6" w:semiHidden="0" w:uiPriority="70" w:unhideWhenUsed="0"/>
+    <w:lsdException w:name="Colorful Shading Accent 6" w:semiHidden="0" w:uiPriority="71" w:unhideWhenUsed="0"/>
+    <w:lsdException w:name="Colorful List Accent 6" w:semiHidden="0" w:uiPriority="72" w:unhideWhenUsed="0"/>
+    <w:lsdException w:name="Colorful Grid Accent 6" w:semiHidden="0" w:uiPriority="73" w:unhideWhenUsed="0"/>
+    <w:lsdException w:name="Subtle Emphasis" w:semiHidden="0" w:uiPriority="19" w:unhideWhenUsed="0" w:qFormat="1"/>
+    <w:lsdException w:name="Intense Emphasis" w:semiHidden="0" w:uiPriority="21" w:unhideWhenUsed="0" w:qFormat="1"/>
+    <w:lsdException w:name="Subtle Reference" w:semiHidden="0" w:uiPriority="31" w:unhideWhenUsed="0" w:qFormat="1"/>
+    <w:lsdException w:name="Intense Reference" w:semiHidden="0" w:uiPriority="32" w:unhideWhenUsed="0" w:qFormat="1"/>
+    <w:lsdException w:name="Book Title" w:semiHidden="0" w:uiPriority="33" w:unhideWhenUsed="0" w:qFormat="1"/>
+    <w:lsdException w:name="Bibliography" w:uiPriority="37"/>
+    <w:lsdException w:name="TOC Heading" w:uiPriority="39" w:qFormat="1"/>
+  </w:latentStyles>
+  <w:style w:type="paragraph" w:default="1" w:styleId="Normal">
+    <w:name w:val="Normal"/>
+    <w:qFormat/>
+  </w:style>
+  <w:style w:type="character" w:default="1" w:styleId="Policepardfaut">
+    <w:name w:val="Default Paragraph Font"/>
+    <w:uiPriority w:val="1"/>
+    <w:semiHidden/>
+    <w:unhideWhenUsed/>
+  </w:style>
+  <w:style w:type="table" w:default="1" w:styleId="TableauNormal">
+    <w:name w:val="Normal Table"/>
+    <w:uiPriority w:val="99"/>
+    <w:semiHidden/>
+    <w:unhideWhenUsed/>
+    <w:tblPr>
+      <w:tblInd w:w="0" w:type="dxa"/>
+      <w:tblCellMar>
+        <w:top w:w="0" w:type="dxa"/>
+        <w:left w:w="108" w:type="dxa"/>
+        <w:bottom w:w="0" w:type="dxa"/>
+        <w:right w:w="108" w:type="dxa"/>
+      </w:tblCellMar>
+    </w:tblPr>
+  </w:style>
+  <w:style w:type="numbering" w:default="1" w:styleId="Aucuneliste">
+    <w:name w:val="No List"/>
+    <w:uiPriority w:val="99"/>
+    <w:semiHidden/>
+    <w:unhideWhenUsed/>
   </w:style>
 </w:styles>
 </file>
@@ -6096,4 +7138,16 @@
   </a:objectDefaults>
   <a:extraClrSchemeLst/>
 </a:theme>
+</file>
+
+<file path=customXml/item1.xml><?xml version="1.0" encoding="utf-8"?>
+<b:Sources xmlns:b="http://schemas.openxmlformats.org/officeDocument/2006/bibliography" xmlns="http://schemas.openxmlformats.org/officeDocument/2006/bibliography" SelectedStyle="\APA.XSL" StyleName="APA"/>
+</file>
+
+<file path=customXml/itemProps1.xml><?xml version="1.0" encoding="utf-8"?>
+<ds:datastoreItem xmlns:ds="http://schemas.openxmlformats.org/officeDocument/2006/customXml" ds:itemID="{4FD666F1-5101-449C-8155-B288580F213B}">
+  <ds:schemaRefs>
+    <ds:schemaRef ds:uri="http://schemas.openxmlformats.org/officeDocument/2006/bibliography"/>
+  </ds:schemaRefs>
+</ds:datastoreItem>
 </file>
</xml_diff>